<commit_message>
vol 1.2 => Constructor Page
</commit_message>
<xml_diff>
--- a/src/main/resources/static/documents/result.docx
+++ b/src/main/resources/static/documents/result.docx
@@ -62,33 +62,7 @@
           <w:sz w:val="24"/>
           <w:lang w:val="en-US"/>
         </w:rPr>
-        <w:t>$</w:t>
-      </w:r>
-      <w:r>
-        <w:rPr>
-          <w:b/>
-          <w:sz w:val="24"/>
-          <w:lang w:val="ru-RU"/>
-        </w:rPr>
-        <w:t>{</w:t>
-      </w:r>
-      <w:r>
-        <w:rPr>
-          <w:rFonts w:ascii="Calibri" w:hAnsi="Calibri" w:cs="Calibri"/>
-          <w:color w:val="000000"/>
-          <w:sz w:val="22"/>
-          <w:szCs w:val="22"/>
-          <w:lang/>
-        </w:rPr>
-        <w:t>faculty</w:t>
-      </w:r>
-      <w:r>
-        <w:rPr>
-          <w:b/>
-          <w:sz w:val="24"/>
-          <w:lang w:val="ru-RU"/>
-        </w:rPr>
-        <w:t>}</w:t>
+        <w:t>ФІТ</w:t>
       </w:r>
     </w:p>
     <w:p>
@@ -130,34 +104,10 @@
           <w:u w:val="single"/>
           <w:lang w:val="en-US"/>
         </w:rPr>
-        <w:t>$</w:t>
-      </w:r>
-      <w:r>
-        <w:rPr>
-          <w:b/>
-          <w:sz w:val="24"/>
-          <w:u w:val="single"/>
-          <w:lang w:val="en-US"/>
-        </w:rPr>
-        <w:t>{</w:t>
+        <w:t>МІТ</w:t>
       </w:r>
       <w:proofErr w:type="spellStart"/>
-      <w:r>
-        <w:rPr>
-          <w:b/>
-          <w:sz w:val="24"/>
-          <w:u w:val="single"/>
-        </w:rPr>
-        <w:t>kafedra</w:t>
-      </w:r>
       <w:proofErr w:type="spellEnd"/>
-      <w:r>
-        <w:rPr>
-          <w:b/>
-          <w:sz w:val="24"/>
-        </w:rPr>
-        <w:t>}</w:t>
-      </w:r>
       <w:r>
         <w:rPr>
           <w:b/>
@@ -468,7 +418,7 @@
             </w14:srgbClr>
           </w14:shadow>
         </w:rPr>
-        <w:t>Hello World</w:t>
+        <w:t>Веб та бази даних</w:t>
       </w:r>
       <w:proofErr w:type="spellStart"/>
       <w:proofErr w:type="spellEnd"/>
@@ -1849,34 +1799,10 @@
           <w:rFonts w:cs="Calibri"/>
           <w:lang w:eastAsia="ar-SA"/>
         </w:rPr>
-        <w:t>$</w:t>
-      </w:r>
-      <w:r>
-        <w:rPr>
-          <w:rFonts w:cs="Calibri"/>
-          <w:u w:val="single"/>
-          <w:lang w:eastAsia="ar-SA"/>
-        </w:rPr>
-        <w:t>{</w:t>
+        <w:t>МІТ</w:t>
       </w:r>
       <w:proofErr w:type="spellStart"/>
-      <w:r>
-        <w:rPr>
-          <w:rFonts w:cs="Calibri"/>
-          <w:u w:val="single"/>
-          <w:lang w:val="en-US" w:eastAsia="ar-SA"/>
-        </w:rPr>
-        <w:t>kafedra</w:t>
-      </w:r>
       <w:proofErr w:type="spellEnd"/>
-      <w:r>
-        <w:rPr>
-          <w:rFonts w:cs="Calibri"/>
-          <w:u w:val="single"/>
-          <w:lang w:eastAsia="ar-SA"/>
-        </w:rPr>
-        <w:t>}</w:t>
-      </w:r>
     </w:p>
     <w:p>
       <w:pPr>

</xml_diff>